<commit_message>
- Added more fleshed out pseudo code to document - Changed layout of scene in Unity and swapped out 3D prefabs for more 2D prefabs - Removed 3D debug scene
</commit_message>
<xml_diff>
--- a/Documents/Pseudo Code Document.docx
+++ b/Documents/Pseudo Code Document.docx
@@ -89,7 +89,39 @@
         <w:rPr>
           <w:sz w:val="32"/>
         </w:rPr>
-        <w:t>- Count players</w:t>
+        <w:t xml:space="preserve">Will hold the info of each player as the play through the game. This will be an empty </w:t>
+      </w:r>
+      <w:proofErr w:type="spellStart"/>
+      <w:r>
+        <w:rPr>
+          <w:sz w:val="32"/>
+        </w:rPr>
+        <w:t>gameobject</w:t>
+      </w:r>
+      <w:proofErr w:type="spellEnd"/>
+      <w:r>
+        <w:rPr>
+          <w:sz w:val="32"/>
+        </w:rPr>
+        <w:t xml:space="preserve"> that cannot be seen by the player but will run its script in the background.</w:t>
+      </w:r>
+    </w:p>
+    <w:p>
+      <w:pPr>
+        <w:pStyle w:val="ListParagraph"/>
+        <w:numPr>
+          <w:ilvl w:val="0"/>
+          <w:numId w:val="5"/>
+        </w:numPr>
+        <w:rPr>
+          <w:sz w:val="32"/>
+        </w:rPr>
+      </w:pPr>
+      <w:r>
+        <w:rPr>
+          <w:sz w:val="32"/>
+        </w:rPr>
+        <w:t>Count players</w:t>
       </w:r>
       <w:r>
         <w:rPr>
@@ -97,18 +129,47 @@
         </w:rPr>
         <w:t xml:space="preserve"> playing the game on start</w:t>
       </w:r>
-    </w:p>
-    <w:p>
-      <w:pPr>
-        <w:rPr>
-          <w:sz w:val="32"/>
-        </w:rPr>
-      </w:pPr>
-      <w:r>
-        <w:rPr>
-          <w:sz w:val="32"/>
-        </w:rPr>
-        <w:t xml:space="preserve">- Follows </w:t>
+      <w:r>
+        <w:rPr>
+          <w:sz w:val="32"/>
+        </w:rPr>
+        <w:t xml:space="preserve"> </w:t>
+      </w:r>
+    </w:p>
+    <w:p>
+      <w:pPr>
+        <w:pStyle w:val="ListParagraph"/>
+        <w:numPr>
+          <w:ilvl w:val="1"/>
+          <w:numId w:val="5"/>
+        </w:numPr>
+        <w:rPr>
+          <w:sz w:val="32"/>
+        </w:rPr>
+      </w:pPr>
+      <w:r>
+        <w:rPr>
+          <w:sz w:val="32"/>
+        </w:rPr>
+        <w:t>Maximum of 6 players. For now, minimum will be 1 player but will be changed to two if game is taken further as this allows me to debug and playtest to see if it works.</w:t>
+      </w:r>
+    </w:p>
+    <w:p>
+      <w:pPr>
+        <w:pStyle w:val="ListParagraph"/>
+        <w:numPr>
+          <w:ilvl w:val="0"/>
+          <w:numId w:val="5"/>
+        </w:numPr>
+        <w:rPr>
+          <w:sz w:val="32"/>
+        </w:rPr>
+      </w:pPr>
+      <w:r>
+        <w:rPr>
+          <w:sz w:val="32"/>
+        </w:rPr>
+        <w:t xml:space="preserve">Follows </w:t>
       </w:r>
       <w:r>
         <w:rPr>
@@ -119,34 +180,196 @@
     </w:p>
     <w:p>
       <w:pPr>
-        <w:rPr>
-          <w:sz w:val="32"/>
-        </w:rPr>
-      </w:pPr>
-      <w:r>
-        <w:rPr>
-          <w:sz w:val="32"/>
-        </w:rPr>
-        <w:t>- Holds current player’s info to calculate cost per square to move from player’s position</w:t>
-      </w:r>
-    </w:p>
-    <w:p>
-      <w:pPr>
-        <w:rPr>
-          <w:sz w:val="32"/>
-        </w:rPr>
-      </w:pPr>
-      <w:r>
-        <w:rPr>
-          <w:sz w:val="32"/>
-        </w:rPr>
-        <w:t>- Switch to another player’s turn once the player has made their decision</w:t>
-      </w:r>
-    </w:p>
-    <w:p>
-      <w:pPr>
-        <w:rPr>
-          <w:sz w:val="32"/>
+        <w:pStyle w:val="ListParagraph"/>
+        <w:numPr>
+          <w:ilvl w:val="1"/>
+          <w:numId w:val="5"/>
+        </w:numPr>
+        <w:rPr>
+          <w:sz w:val="32"/>
+        </w:rPr>
+      </w:pPr>
+      <w:r>
+        <w:rPr>
+          <w:sz w:val="32"/>
+        </w:rPr>
+        <w:t>Camera can be moved by the player after</w:t>
+      </w:r>
+    </w:p>
+    <w:p>
+      <w:pPr>
+        <w:pStyle w:val="ListParagraph"/>
+        <w:numPr>
+          <w:ilvl w:val="0"/>
+          <w:numId w:val="5"/>
+        </w:numPr>
+        <w:rPr>
+          <w:sz w:val="32"/>
+        </w:rPr>
+      </w:pPr>
+      <w:r>
+        <w:rPr>
+          <w:sz w:val="32"/>
+        </w:rPr>
+        <w:t>Can move camera by moving mouse cursor to edge of screen</w:t>
+      </w:r>
+    </w:p>
+    <w:p>
+      <w:pPr>
+        <w:pStyle w:val="ListParagraph"/>
+        <w:numPr>
+          <w:ilvl w:val="1"/>
+          <w:numId w:val="5"/>
+        </w:numPr>
+        <w:rPr>
+          <w:sz w:val="32"/>
+        </w:rPr>
+      </w:pPr>
+      <w:r>
+        <w:rPr>
+          <w:sz w:val="32"/>
+        </w:rPr>
+        <w:t>Will need a button on screen to reset the camera back to the player</w:t>
+      </w:r>
+    </w:p>
+    <w:p>
+      <w:pPr>
+        <w:pStyle w:val="ListParagraph"/>
+        <w:numPr>
+          <w:ilvl w:val="0"/>
+          <w:numId w:val="5"/>
+        </w:numPr>
+        <w:rPr>
+          <w:sz w:val="32"/>
+        </w:rPr>
+      </w:pPr>
+      <w:r>
+        <w:rPr>
+          <w:sz w:val="32"/>
+        </w:rPr>
+        <w:t>Holds current player’s info to calculate cost per square to move from player’s position</w:t>
+      </w:r>
+    </w:p>
+    <w:p>
+      <w:pPr>
+        <w:pStyle w:val="ListParagraph"/>
+        <w:numPr>
+          <w:ilvl w:val="1"/>
+          <w:numId w:val="5"/>
+        </w:numPr>
+        <w:rPr>
+          <w:sz w:val="32"/>
+        </w:rPr>
+      </w:pPr>
+      <w:r>
+        <w:rPr>
+          <w:sz w:val="32"/>
+        </w:rPr>
+        <w:t>Counting all types of tiles</w:t>
+      </w:r>
+    </w:p>
+    <w:p>
+      <w:pPr>
+        <w:pStyle w:val="ListParagraph"/>
+        <w:numPr>
+          <w:ilvl w:val="0"/>
+          <w:numId w:val="5"/>
+        </w:numPr>
+        <w:rPr>
+          <w:sz w:val="32"/>
+        </w:rPr>
+      </w:pPr>
+      <w:r>
+        <w:rPr>
+          <w:sz w:val="32"/>
+        </w:rPr>
+        <w:t>Will hold information about the cost per tile</w:t>
+      </w:r>
+    </w:p>
+    <w:p>
+      <w:pPr>
+        <w:pStyle w:val="ListParagraph"/>
+        <w:numPr>
+          <w:ilvl w:val="0"/>
+          <w:numId w:val="5"/>
+        </w:numPr>
+        <w:rPr>
+          <w:sz w:val="32"/>
+        </w:rPr>
+      </w:pPr>
+      <w:r>
+        <w:rPr>
+          <w:sz w:val="32"/>
+        </w:rPr>
+        <w:t>Switch to another player’s turn once the player has made their decision</w:t>
+      </w:r>
+    </w:p>
+    <w:p>
+      <w:pPr>
+        <w:pStyle w:val="ListParagraph"/>
+        <w:numPr>
+          <w:ilvl w:val="1"/>
+          <w:numId w:val="5"/>
+        </w:numPr>
+        <w:rPr>
+          <w:sz w:val="32"/>
+        </w:rPr>
+      </w:pPr>
+      <w:r>
+        <w:rPr>
+          <w:sz w:val="32"/>
+        </w:rPr>
+        <w:t>Once the player stops moving, will change to the next player.</w:t>
+      </w:r>
+    </w:p>
+    <w:p>
+      <w:pPr>
+        <w:ind w:left="1080"/>
+        <w:rPr>
+          <w:sz w:val="32"/>
+        </w:rPr>
+      </w:pPr>
+    </w:p>
+    <w:p>
+      <w:pPr>
+        <w:rPr>
+          <w:sz w:val="32"/>
+        </w:rPr>
+      </w:pPr>
+    </w:p>
+    <w:p>
+      <w:pPr>
+        <w:rPr>
+          <w:b/>
+          <w:sz w:val="32"/>
+          <w:u w:val="single"/>
+        </w:rPr>
+      </w:pPr>
+    </w:p>
+    <w:p>
+      <w:pPr>
+        <w:rPr>
+          <w:b/>
+          <w:sz w:val="32"/>
+          <w:u w:val="single"/>
+        </w:rPr>
+      </w:pPr>
+    </w:p>
+    <w:p>
+      <w:pPr>
+        <w:rPr>
+          <w:b/>
+          <w:sz w:val="32"/>
+          <w:u w:val="single"/>
+        </w:rPr>
+      </w:pPr>
+    </w:p>
+    <w:p>
+      <w:pPr>
+        <w:rPr>
+          <w:b/>
+          <w:sz w:val="32"/>
+          <w:u w:val="single"/>
         </w:rPr>
       </w:pPr>
     </w:p>
@@ -166,174 +389,319 @@
         </w:rPr>
         <w:t>Player Character</w:t>
       </w:r>
+    </w:p>
+    <w:p>
+      <w:pPr>
+        <w:rPr>
+          <w:sz w:val="32"/>
+        </w:rPr>
+      </w:pPr>
+      <w:r>
+        <w:rPr>
+          <w:sz w:val="32"/>
+        </w:rPr>
+        <w:t xml:space="preserve">Player </w:t>
+      </w:r>
+      <w:r>
+        <w:rPr>
+          <w:sz w:val="32"/>
+        </w:rPr>
+        <w:t>character will be a pawn that moves across the board. Since only one character can be on a tile the pawn piece can be quite large (although will need to have some way of showing the player what tile they are currently sitting on either on the UI or still can be read on the tile itself).</w:t>
+      </w:r>
+    </w:p>
+    <w:p>
+      <w:pPr>
+        <w:pStyle w:val="ListParagraph"/>
+        <w:numPr>
+          <w:ilvl w:val="0"/>
+          <w:numId w:val="5"/>
+        </w:numPr>
+        <w:rPr>
+          <w:sz w:val="32"/>
+        </w:rPr>
+      </w:pPr>
+      <w:r>
+        <w:rPr>
+          <w:sz w:val="32"/>
+        </w:rPr>
+        <w:t xml:space="preserve">Will store </w:t>
+      </w:r>
+      <w:r>
+        <w:rPr>
+          <w:sz w:val="32"/>
+        </w:rPr>
+        <w:t xml:space="preserve">how much currency </w:t>
+      </w:r>
+      <w:r>
+        <w:rPr>
+          <w:sz w:val="32"/>
+        </w:rPr>
+        <w:t xml:space="preserve">the </w:t>
+      </w:r>
+      <w:r>
+        <w:rPr>
+          <w:sz w:val="32"/>
+        </w:rPr>
+        <w:t xml:space="preserve">player has </w:t>
+      </w:r>
+    </w:p>
+    <w:p>
+      <w:pPr>
+        <w:pStyle w:val="ListParagraph"/>
+        <w:numPr>
+          <w:ilvl w:val="1"/>
+          <w:numId w:val="5"/>
+        </w:numPr>
+        <w:rPr>
+          <w:sz w:val="32"/>
+        </w:rPr>
+      </w:pPr>
+      <w:r>
+        <w:rPr>
+          <w:sz w:val="32"/>
+        </w:rPr>
+        <w:t>Starts at 60 to begin the game</w:t>
+      </w:r>
+    </w:p>
+    <w:p>
+      <w:pPr>
+        <w:pStyle w:val="ListParagraph"/>
+        <w:numPr>
+          <w:ilvl w:val="0"/>
+          <w:numId w:val="5"/>
+        </w:numPr>
+        <w:rPr>
+          <w:sz w:val="32"/>
+        </w:rPr>
+      </w:pPr>
+      <w:r>
+        <w:rPr>
+          <w:sz w:val="32"/>
+        </w:rPr>
+        <w:t>Clicking a tile shows how much it would cost to move to the tile in a small window above the tile</w:t>
+      </w:r>
+    </w:p>
+    <w:p>
+      <w:pPr>
+        <w:pStyle w:val="ListParagraph"/>
+        <w:numPr>
+          <w:ilvl w:val="1"/>
+          <w:numId w:val="5"/>
+        </w:numPr>
+        <w:rPr>
+          <w:sz w:val="32"/>
+        </w:rPr>
+      </w:pPr>
+      <w:r>
+        <w:rPr>
+          <w:sz w:val="32"/>
+        </w:rPr>
+        <w:t>Green window = can move to tile</w:t>
+      </w:r>
+    </w:p>
+    <w:p>
+      <w:pPr>
+        <w:pStyle w:val="ListParagraph"/>
+        <w:numPr>
+          <w:ilvl w:val="1"/>
+          <w:numId w:val="5"/>
+        </w:numPr>
+        <w:rPr>
+          <w:sz w:val="32"/>
+        </w:rPr>
+      </w:pPr>
+      <w:r>
+        <w:rPr>
+          <w:sz w:val="32"/>
+        </w:rPr>
+        <w:t xml:space="preserve">Red window = cannot move to tile (cannot afford or illegal move) </w:t>
+      </w:r>
+    </w:p>
+    <w:p>
+      <w:pPr>
+        <w:pStyle w:val="ListParagraph"/>
+        <w:numPr>
+          <w:ilvl w:val="0"/>
+          <w:numId w:val="6"/>
+        </w:numPr>
+        <w:rPr>
+          <w:sz w:val="32"/>
+        </w:rPr>
+      </w:pPr>
+      <w:r>
+        <w:rPr>
+          <w:sz w:val="32"/>
+        </w:rPr>
+        <w:t>Clicking ‘Ok’ will move the player piece to the tile</w:t>
+      </w:r>
+    </w:p>
+    <w:p>
+      <w:pPr>
+        <w:pStyle w:val="ListParagraph"/>
+        <w:numPr>
+          <w:ilvl w:val="0"/>
+          <w:numId w:val="6"/>
+        </w:numPr>
+        <w:rPr>
+          <w:sz w:val="32"/>
+        </w:rPr>
+      </w:pPr>
+      <w:r>
+        <w:rPr>
+          <w:sz w:val="32"/>
+        </w:rPr>
+        <w:t>Clicking ‘X’ will cancel the move</w:t>
+      </w:r>
+    </w:p>
+    <w:p>
+      <w:pPr>
+        <w:pStyle w:val="ListParagraph"/>
+        <w:numPr>
+          <w:ilvl w:val="0"/>
+          <w:numId w:val="6"/>
+        </w:numPr>
+        <w:rPr>
+          <w:sz w:val="32"/>
+        </w:rPr>
+      </w:pPr>
+      <w:r>
+        <w:rPr>
+          <w:sz w:val="32"/>
+        </w:rPr>
+        <w:t xml:space="preserve">Show player losing/gaining currency </w:t>
+      </w:r>
+      <w:r>
+        <w:rPr>
+          <w:sz w:val="32"/>
+        </w:rPr>
+        <w:t>once</w:t>
+      </w:r>
+      <w:r>
+        <w:rPr>
+          <w:sz w:val="32"/>
+        </w:rPr>
+        <w:t xml:space="preserve"> they decided to move on the board</w:t>
+      </w:r>
+    </w:p>
+    <w:p>
+      <w:pPr>
+        <w:pStyle w:val="ListParagraph"/>
+        <w:numPr>
+          <w:ilvl w:val="1"/>
+          <w:numId w:val="6"/>
+        </w:numPr>
+        <w:rPr>
+          <w:sz w:val="32"/>
+        </w:rPr>
+      </w:pPr>
+      <w:r>
+        <w:rPr>
+          <w:sz w:val="32"/>
+        </w:rPr>
+        <w:t>Will show animation of character moving to that tile as well</w:t>
+      </w:r>
+    </w:p>
+    <w:p>
+      <w:pPr>
+        <w:rPr>
+          <w:sz w:val="32"/>
+        </w:rPr>
+      </w:pPr>
+    </w:p>
+    <w:p>
+      <w:pPr>
+        <w:rPr>
+          <w:b/>
+          <w:sz w:val="32"/>
+          <w:u w:val="single"/>
+        </w:rPr>
+      </w:pPr>
+    </w:p>
+    <w:p>
+      <w:pPr>
+        <w:rPr>
+          <w:b/>
+          <w:sz w:val="32"/>
+          <w:u w:val="single"/>
+        </w:rPr>
+      </w:pPr>
+    </w:p>
+    <w:p>
+      <w:pPr>
+        <w:rPr>
+          <w:b/>
+          <w:sz w:val="32"/>
+          <w:u w:val="single"/>
+        </w:rPr>
+      </w:pPr>
+    </w:p>
+    <w:p>
+      <w:pPr>
+        <w:rPr>
+          <w:b/>
+          <w:sz w:val="32"/>
+          <w:u w:val="single"/>
+        </w:rPr>
+      </w:pPr>
+    </w:p>
+    <w:p>
+      <w:pPr>
+        <w:rPr>
+          <w:b/>
+          <w:sz w:val="32"/>
+          <w:u w:val="single"/>
+        </w:rPr>
+      </w:pPr>
+    </w:p>
+    <w:p>
+      <w:pPr>
+        <w:rPr>
+          <w:b/>
+          <w:sz w:val="32"/>
+          <w:u w:val="single"/>
+        </w:rPr>
+      </w:pPr>
+    </w:p>
+    <w:p>
+      <w:pPr>
+        <w:rPr>
+          <w:b/>
+          <w:sz w:val="32"/>
+          <w:u w:val="single"/>
+        </w:rPr>
+      </w:pPr>
       <w:bookmarkStart w:id="0" w:name="_GoBack"/>
       <w:bookmarkEnd w:id="0"/>
     </w:p>
     <w:p>
       <w:pPr>
         <w:rPr>
-          <w:sz w:val="32"/>
-        </w:rPr>
-      </w:pPr>
-      <w:r>
-        <w:rPr>
-          <w:sz w:val="32"/>
-        </w:rPr>
-        <w:t>- Can move camera by moving mouse cursor to edge of screen</w:t>
-      </w:r>
-    </w:p>
-    <w:p>
-      <w:pPr>
-        <w:rPr>
-          <w:sz w:val="32"/>
-        </w:rPr>
-      </w:pPr>
-      <w:r>
-        <w:rPr>
-          <w:sz w:val="32"/>
-        </w:rPr>
-        <w:t>- Shown how much currency player has on screen</w:t>
-      </w:r>
-    </w:p>
-    <w:p>
-      <w:pPr>
-        <w:rPr>
-          <w:sz w:val="32"/>
-        </w:rPr>
-      </w:pPr>
-      <w:r>
-        <w:rPr>
-          <w:sz w:val="32"/>
-        </w:rPr>
-        <w:t>- Clicking a tile shows how much it would cost to move to the tile in a small window above the tile</w:t>
-      </w:r>
-    </w:p>
-    <w:p>
-      <w:pPr>
-        <w:pStyle w:val="ListParagraph"/>
-        <w:numPr>
-          <w:ilvl w:val="0"/>
-          <w:numId w:val="2"/>
-        </w:numPr>
-        <w:rPr>
-          <w:sz w:val="32"/>
-        </w:rPr>
-      </w:pPr>
-      <w:r>
-        <w:rPr>
-          <w:sz w:val="32"/>
-        </w:rPr>
-        <w:t>Green window = can move to tile</w:t>
-      </w:r>
-    </w:p>
-    <w:p>
-      <w:pPr>
-        <w:pStyle w:val="ListParagraph"/>
-        <w:numPr>
-          <w:ilvl w:val="0"/>
-          <w:numId w:val="2"/>
-        </w:numPr>
-        <w:rPr>
-          <w:sz w:val="32"/>
-        </w:rPr>
-      </w:pPr>
-      <w:r>
-        <w:rPr>
-          <w:sz w:val="32"/>
-        </w:rPr>
-        <w:t xml:space="preserve">Red window = cannot move to tile (cannot afford or illegal move) </w:t>
-      </w:r>
-    </w:p>
-    <w:p>
-      <w:pPr>
-        <w:rPr>
-          <w:sz w:val="32"/>
-        </w:rPr>
-      </w:pPr>
-      <w:r>
-        <w:rPr>
-          <w:sz w:val="32"/>
-        </w:rPr>
-        <w:t>- Clicking ‘Ok’ will move the player piece to the tile</w:t>
-      </w:r>
-    </w:p>
-    <w:p>
-      <w:pPr>
-        <w:rPr>
-          <w:sz w:val="32"/>
-        </w:rPr>
-      </w:pPr>
-      <w:r>
-        <w:rPr>
-          <w:sz w:val="32"/>
-        </w:rPr>
-        <w:t>- Clicking ‘X’ will cancel the move</w:t>
-      </w:r>
-    </w:p>
-    <w:p>
-      <w:pPr>
-        <w:rPr>
-          <w:sz w:val="32"/>
-        </w:rPr>
-      </w:pPr>
-      <w:r>
-        <w:rPr>
-          <w:sz w:val="32"/>
-        </w:rPr>
-        <w:t>- Show player losing/gaining currency after they decided to move on the board</w:t>
-      </w:r>
-    </w:p>
-    <w:p>
-      <w:pPr>
-        <w:rPr>
-          <w:sz w:val="32"/>
-        </w:rPr>
-      </w:pPr>
-      <w:r>
-        <w:rPr>
-          <w:sz w:val="32"/>
-        </w:rPr>
-        <w:t>- Count how many tiles are ahead of player and behind player</w:t>
-      </w:r>
-    </w:p>
-    <w:p>
-      <w:pPr>
-        <w:rPr>
-          <w:sz w:val="32"/>
-        </w:rPr>
-      </w:pPr>
-    </w:p>
-    <w:p>
-      <w:pPr>
-        <w:rPr>
-          <w:sz w:val="32"/>
-        </w:rPr>
-      </w:pPr>
-    </w:p>
-    <w:p>
-      <w:pPr>
-        <w:rPr>
-          <w:b/>
-          <w:sz w:val="32"/>
-          <w:u w:val="single"/>
-        </w:rPr>
-      </w:pPr>
-    </w:p>
-    <w:p>
-      <w:pPr>
-        <w:rPr>
-          <w:b/>
-          <w:sz w:val="32"/>
-          <w:u w:val="single"/>
-        </w:rPr>
-      </w:pPr>
-      <w:r>
-        <w:rPr>
-          <w:b/>
-          <w:sz w:val="32"/>
-          <w:u w:val="single"/>
-        </w:rPr>
+          <w:b/>
+          <w:sz w:val="32"/>
+          <w:u w:val="single"/>
+        </w:rPr>
+      </w:pPr>
+      <w:r>
+        <w:rPr>
+          <w:b/>
+          <w:sz w:val="32"/>
+          <w:u w:val="single"/>
+        </w:rPr>
+        <w:lastRenderedPageBreak/>
         <w:t>Standard tile</w:t>
+      </w:r>
+    </w:p>
+    <w:p>
+      <w:pPr>
+        <w:rPr>
+          <w:sz w:val="32"/>
+        </w:rPr>
+      </w:pPr>
+      <w:r>
+        <w:rPr>
+          <w:sz w:val="32"/>
+        </w:rPr>
+        <w:t>For now, the standard tiles are what the player can move forward to. These will be blank, however if the project is continued then they can be replaced by tiles with different properties.</w:t>
       </w:r>
     </w:p>
     <w:p>
@@ -353,7 +721,39 @@
         <w:rPr>
           <w:sz w:val="32"/>
         </w:rPr>
-        <w:t>Tile player can move to</w:t>
+        <w:t xml:space="preserve">Game manager will count the number of tiles on the board in an array. This will calculate how </w:t>
+      </w:r>
+      <w:r>
+        <w:rPr>
+          <w:sz w:val="32"/>
+        </w:rPr>
+        <w:t xml:space="preserve">much to move by </w:t>
+      </w:r>
+    </w:p>
+    <w:p>
+      <w:pPr>
+        <w:pStyle w:val="ListParagraph"/>
+        <w:numPr>
+          <w:ilvl w:val="0"/>
+          <w:numId w:val="3"/>
+        </w:numPr>
+        <w:rPr>
+          <w:b/>
+          <w:sz w:val="32"/>
+          <w:u w:val="single"/>
+        </w:rPr>
+      </w:pPr>
+      <w:r>
+        <w:rPr>
+          <w:sz w:val="32"/>
+        </w:rPr>
+        <w:t xml:space="preserve">Tile player can </w:t>
+      </w:r>
+      <w:r>
+        <w:rPr>
+          <w:sz w:val="32"/>
+        </w:rPr>
+        <w:t>forward onto</w:t>
       </w:r>
     </w:p>
     <w:p>
@@ -373,7 +773,198 @@
         <w:rPr>
           <w:sz w:val="32"/>
         </w:rPr>
-        <w:t>Must be ahead of player for them to move to</w:t>
+        <w:t>Player cannot move backwards on to the tile</w:t>
+      </w:r>
+    </w:p>
+    <w:p>
+      <w:pPr>
+        <w:pStyle w:val="ListParagraph"/>
+        <w:numPr>
+          <w:ilvl w:val="0"/>
+          <w:numId w:val="3"/>
+        </w:numPr>
+        <w:rPr>
+          <w:b/>
+          <w:sz w:val="32"/>
+          <w:u w:val="single"/>
+        </w:rPr>
+      </w:pPr>
+      <w:r>
+        <w:rPr>
+          <w:sz w:val="32"/>
+        </w:rPr>
+        <w:t xml:space="preserve">For now, tile will be blank, but can be substituted </w:t>
+      </w:r>
+      <w:r>
+        <w:rPr>
+          <w:sz w:val="32"/>
+        </w:rPr>
+        <w:t>later when various tile prefabs have been made</w:t>
+      </w:r>
+    </w:p>
+    <w:p>
+      <w:pPr>
+        <w:pStyle w:val="ListParagraph"/>
+        <w:numPr>
+          <w:ilvl w:val="0"/>
+          <w:numId w:val="3"/>
+        </w:numPr>
+        <w:rPr>
+          <w:b/>
+          <w:sz w:val="32"/>
+          <w:u w:val="single"/>
+        </w:rPr>
+      </w:pPr>
+      <w:r>
+        <w:rPr>
+          <w:sz w:val="32"/>
+        </w:rPr>
+        <w:t xml:space="preserve">Once the player accepts to move to the tile, the cost to move to the tile is deducted from the player’s total currency. </w:t>
+      </w:r>
+    </w:p>
+    <w:p>
+      <w:pPr>
+        <w:rPr>
+          <w:b/>
+          <w:sz w:val="32"/>
+          <w:u w:val="single"/>
+        </w:rPr>
+      </w:pPr>
+    </w:p>
+    <w:p>
+      <w:pPr>
+        <w:rPr>
+          <w:b/>
+          <w:sz w:val="32"/>
+          <w:u w:val="single"/>
+        </w:rPr>
+      </w:pPr>
+      <w:r>
+        <w:rPr>
+          <w:b/>
+          <w:sz w:val="32"/>
+          <w:u w:val="single"/>
+        </w:rPr>
+        <w:t>Backwards tile</w:t>
+      </w:r>
+    </w:p>
+    <w:p>
+      <w:pPr>
+        <w:rPr>
+          <w:sz w:val="32"/>
+        </w:rPr>
+      </w:pPr>
+      <w:r>
+        <w:rPr>
+          <w:sz w:val="32"/>
+        </w:rPr>
+        <w:t xml:space="preserve">Like the standard tile in size and properties, however players can only move backwards onto this tile. The tile will look different however either by colour or material to make them stand out as </w:t>
+      </w:r>
+      <w:r>
+        <w:rPr>
+          <w:sz w:val="32"/>
+        </w:rPr>
+        <w:t>some tile players</w:t>
+      </w:r>
+      <w:r>
+        <w:rPr>
+          <w:sz w:val="32"/>
+        </w:rPr>
+        <w:t xml:space="preserve"> can move backwards to.</w:t>
+      </w:r>
+    </w:p>
+    <w:p>
+      <w:pPr>
+        <w:pStyle w:val="ListParagraph"/>
+        <w:numPr>
+          <w:ilvl w:val="0"/>
+          <w:numId w:val="3"/>
+        </w:numPr>
+        <w:rPr>
+          <w:b/>
+          <w:sz w:val="32"/>
+          <w:u w:val="single"/>
+        </w:rPr>
+      </w:pPr>
+      <w:r>
+        <w:rPr>
+          <w:sz w:val="32"/>
+        </w:rPr>
+        <w:t>Tile player can only move backwards on</w:t>
+      </w:r>
+    </w:p>
+    <w:p>
+      <w:pPr>
+        <w:pStyle w:val="ListParagraph"/>
+        <w:numPr>
+          <w:ilvl w:val="1"/>
+          <w:numId w:val="3"/>
+        </w:numPr>
+        <w:rPr>
+          <w:b/>
+          <w:sz w:val="32"/>
+          <w:u w:val="single"/>
+        </w:rPr>
+      </w:pPr>
+      <w:r>
+        <w:rPr>
+          <w:sz w:val="32"/>
+        </w:rPr>
+        <w:t>If</w:t>
+      </w:r>
+      <w:r>
+        <w:rPr>
+          <w:sz w:val="32"/>
+        </w:rPr>
+        <w:t xml:space="preserve"> tile is</w:t>
+      </w:r>
+      <w:r>
+        <w:rPr>
+          <w:sz w:val="32"/>
+        </w:rPr>
+        <w:t xml:space="preserve"> ahead</w:t>
+      </w:r>
+      <w:r>
+        <w:rPr>
+          <w:sz w:val="32"/>
+        </w:rPr>
+        <w:t xml:space="preserve"> of player</w:t>
+      </w:r>
+      <w:r>
+        <w:rPr>
+          <w:sz w:val="32"/>
+        </w:rPr>
+        <w:t xml:space="preserve">, player cannot </w:t>
+      </w:r>
+      <w:r>
+        <w:rPr>
+          <w:sz w:val="32"/>
+        </w:rPr>
+        <w:t xml:space="preserve">move forward </w:t>
+      </w:r>
+      <w:r>
+        <w:rPr>
+          <w:sz w:val="32"/>
+        </w:rPr>
+        <w:t>onto tile</w:t>
+      </w:r>
+    </w:p>
+    <w:p>
+      <w:pPr>
+        <w:pStyle w:val="ListParagraph"/>
+        <w:numPr>
+          <w:ilvl w:val="1"/>
+          <w:numId w:val="3"/>
+        </w:numPr>
+        <w:rPr>
+          <w:sz w:val="32"/>
+        </w:rPr>
+      </w:pPr>
+      <w:r>
+        <w:rPr>
+          <w:sz w:val="32"/>
+        </w:rPr>
+        <w:t>Only allow player to move to closest ‘backwards tile’ behind them</w:t>
       </w:r>
     </w:p>
     <w:p>
@@ -384,42 +975,32 @@
           <w:numId w:val="3"/>
         </w:numPr>
         <w:rPr>
-          <w:b/>
-          <w:sz w:val="32"/>
-          <w:u w:val="single"/>
-        </w:rPr>
-      </w:pPr>
-      <w:r>
-        <w:rPr>
-          <w:sz w:val="32"/>
-        </w:rPr>
-        <w:t>If behind, unable for player to move onto</w:t>
-      </w:r>
-    </w:p>
-    <w:p>
-      <w:pPr>
-        <w:rPr>
-          <w:b/>
-          <w:sz w:val="32"/>
-          <w:u w:val="single"/>
-        </w:rPr>
-      </w:pPr>
-    </w:p>
-    <w:p>
-      <w:pPr>
-        <w:rPr>
-          <w:b/>
-          <w:sz w:val="32"/>
-          <w:u w:val="single"/>
-        </w:rPr>
-      </w:pPr>
-      <w:r>
-        <w:rPr>
-          <w:b/>
-          <w:sz w:val="32"/>
-          <w:u w:val="single"/>
-        </w:rPr>
-        <w:t>Backwards tile</w:t>
+          <w:sz w:val="32"/>
+        </w:rPr>
+      </w:pPr>
+      <w:r>
+        <w:rPr>
+          <w:sz w:val="32"/>
+        </w:rPr>
+        <w:t>Unable for player to move from one ‘backwards tile’ to another</w:t>
+      </w:r>
+    </w:p>
+    <w:p>
+      <w:pPr>
+        <w:pStyle w:val="ListParagraph"/>
+        <w:numPr>
+          <w:ilvl w:val="2"/>
+          <w:numId w:val="3"/>
+        </w:numPr>
+        <w:rPr>
+          <w:sz w:val="32"/>
+        </w:rPr>
+      </w:pPr>
+      <w:r>
+        <w:rPr>
+          <w:sz w:val="32"/>
+        </w:rPr>
+        <w:t>Unable for player to move to a further ‘backwards tile’ if one is closer behind them</w:t>
       </w:r>
     </w:p>
     <w:p>
@@ -430,16 +1011,14 @@
           <w:numId w:val="3"/>
         </w:numPr>
         <w:rPr>
-          <w:b/>
-          <w:sz w:val="32"/>
-          <w:u w:val="single"/>
-        </w:rPr>
-      </w:pPr>
-      <w:r>
-        <w:rPr>
-          <w:sz w:val="32"/>
-        </w:rPr>
-        <w:t>Tile player can only move backwards on</w:t>
+          <w:sz w:val="32"/>
+        </w:rPr>
+      </w:pPr>
+      <w:r>
+        <w:rPr>
+          <w:sz w:val="32"/>
+        </w:rPr>
+        <w:t>Player is given currency based on how many tiles back the backward tile is to them</w:t>
       </w:r>
     </w:p>
     <w:p>
@@ -450,70 +1029,14 @@
           <w:numId w:val="3"/>
         </w:numPr>
         <w:rPr>
-          <w:b/>
-          <w:sz w:val="32"/>
-          <w:u w:val="single"/>
-        </w:rPr>
-      </w:pPr>
-      <w:r>
-        <w:rPr>
-          <w:sz w:val="32"/>
-        </w:rPr>
-        <w:t>If ahead, player cannot move onto tile</w:t>
-      </w:r>
-    </w:p>
-    <w:p>
-      <w:pPr>
-        <w:pStyle w:val="ListParagraph"/>
-        <w:numPr>
-          <w:ilvl w:val="1"/>
-          <w:numId w:val="3"/>
-        </w:numPr>
-        <w:rPr>
-          <w:sz w:val="32"/>
-        </w:rPr>
-      </w:pPr>
-      <w:r>
-        <w:rPr>
-          <w:sz w:val="32"/>
-        </w:rPr>
-        <w:t>Only allow player to move to closest ‘backwards tile’ behind them</w:t>
-      </w:r>
-    </w:p>
-    <w:p>
-      <w:pPr>
-        <w:pStyle w:val="ListParagraph"/>
-        <w:numPr>
-          <w:ilvl w:val="2"/>
-          <w:numId w:val="3"/>
-        </w:numPr>
-        <w:rPr>
-          <w:sz w:val="32"/>
-        </w:rPr>
-      </w:pPr>
-      <w:r>
-        <w:rPr>
-          <w:sz w:val="32"/>
-        </w:rPr>
-        <w:t>Unable for player to move from one ‘backwards tile’ to another</w:t>
-      </w:r>
-    </w:p>
-    <w:p>
-      <w:pPr>
-        <w:pStyle w:val="ListParagraph"/>
-        <w:numPr>
-          <w:ilvl w:val="2"/>
-          <w:numId w:val="3"/>
-        </w:numPr>
-        <w:rPr>
-          <w:sz w:val="32"/>
-        </w:rPr>
-      </w:pPr>
-      <w:r>
-        <w:rPr>
-          <w:sz w:val="32"/>
-        </w:rPr>
-        <w:t>Unable for player to move to a further ‘backwards tile’ if one is closer behind them</w:t>
+          <w:sz w:val="32"/>
+        </w:rPr>
+      </w:pPr>
+      <w:r>
+        <w:rPr>
+          <w:sz w:val="32"/>
+        </w:rPr>
+        <w:t>This increases by 10 per tile back they go</w:t>
       </w:r>
     </w:p>
     <w:sectPr>
@@ -529,6 +1052,119 @@
 <file path=word/numbering.xml><?xml version="1.0" encoding="utf-8"?>
 <w:numbering xmlns:wpc="http://schemas.microsoft.com/office/word/2010/wordprocessingCanvas" xmlns:cx="http://schemas.microsoft.com/office/drawing/2014/chartex" xmlns:cx1="http://schemas.microsoft.com/office/drawing/2015/9/8/chartex" xmlns:cx2="http://schemas.microsoft.com/office/drawing/2015/10/21/chartex" xmlns:cx3="http://schemas.microsoft.com/office/drawing/2016/5/9/chartex" xmlns:cx4="http://schemas.microsoft.com/office/drawing/2016/5/10/chartex" xmlns:cx5="http://schemas.microsoft.com/office/drawing/2016/5/11/chartex" xmlns:cx6="http://schemas.microsoft.com/office/drawing/2016/5/12/chartex" xmlns:cx7="http://schemas.microsoft.com/office/drawing/2016/5/13/chartex" xmlns:cx8="http://schemas.microsoft.com/office/drawing/2016/5/14/chartex" xmlns:mc="http://schemas.openxmlformats.org/markup-compatibility/2006" xmlns:aink="http://schemas.microsoft.com/office/drawing/2016/ink" xmlns:am3d="http://schemas.microsoft.com/office/drawing/2017/model3d" xmlns:o="urn:schemas-microsoft-com:office:office" xmlns:r="http://schemas.openxmlformats.org/officeDocument/2006/relationships" xmlns:m="http://schemas.openxmlformats.org/officeDocument/2006/math" xmlns:v="urn:schemas-microsoft-com:vml" xmlns:wp14="http://schemas.microsoft.com/office/word/2010/wordprocessingDrawing" xmlns:wp="http://schemas.openxmlformats.org/drawingml/2006/wordprocessingDrawing" xmlns:w10="urn:schemas-microsoft-com:office:word" xmlns:w="http://schemas.openxmlformats.org/wordprocessingml/2006/main" xmlns:w14="http://schemas.microsoft.com/office/word/2010/wordml" xmlns:w15="http://schemas.microsoft.com/office/word/2012/wordml" xmlns:w16cid="http://schemas.microsoft.com/office/word/2016/wordml/cid" xmlns:w16se="http://schemas.microsoft.com/office/word/2015/wordml/symex" xmlns:wpg="http://schemas.microsoft.com/office/word/2010/wordprocessingGroup" xmlns:wpi="http://schemas.microsoft.com/office/word/2010/wordprocessingInk" xmlns:wne="http://schemas.microsoft.com/office/word/2006/wordml" xmlns:wps="http://schemas.microsoft.com/office/word/2010/wordprocessingShape" mc:Ignorable="w14 w15 w16se w16cid wp14">
   <w:abstractNum w:abstractNumId="0" w15:restartNumberingAfterBreak="0">
+    <w:nsid w:val="13526B1C"/>
+    <w:multiLevelType w:val="hybridMultilevel"/>
+    <w:tmpl w:val="D9F290C4"/>
+    <w:lvl w:ilvl="0" w:tplc="08090001">
+      <w:start w:val="1"/>
+      <w:numFmt w:val="bullet"/>
+      <w:lvlText w:val=""/>
+      <w:lvlJc w:val="left"/>
+      <w:pPr>
+        <w:ind w:left="720" w:hanging="360"/>
+      </w:pPr>
+      <w:rPr>
+        <w:rFonts w:ascii="Symbol" w:hAnsi="Symbol" w:hint="default"/>
+      </w:rPr>
+    </w:lvl>
+    <w:lvl w:ilvl="1" w:tplc="08090003" w:tentative="1">
+      <w:start w:val="1"/>
+      <w:numFmt w:val="bullet"/>
+      <w:lvlText w:val="o"/>
+      <w:lvlJc w:val="left"/>
+      <w:pPr>
+        <w:ind w:left="1440" w:hanging="360"/>
+      </w:pPr>
+      <w:rPr>
+        <w:rFonts w:ascii="Courier New" w:hAnsi="Courier New" w:cs="Courier New" w:hint="default"/>
+      </w:rPr>
+    </w:lvl>
+    <w:lvl w:ilvl="2" w:tplc="08090005" w:tentative="1">
+      <w:start w:val="1"/>
+      <w:numFmt w:val="bullet"/>
+      <w:lvlText w:val=""/>
+      <w:lvlJc w:val="left"/>
+      <w:pPr>
+        <w:ind w:left="2160" w:hanging="360"/>
+      </w:pPr>
+      <w:rPr>
+        <w:rFonts w:ascii="Wingdings" w:hAnsi="Wingdings" w:hint="default"/>
+      </w:rPr>
+    </w:lvl>
+    <w:lvl w:ilvl="3" w:tplc="08090001" w:tentative="1">
+      <w:start w:val="1"/>
+      <w:numFmt w:val="bullet"/>
+      <w:lvlText w:val=""/>
+      <w:lvlJc w:val="left"/>
+      <w:pPr>
+        <w:ind w:left="2880" w:hanging="360"/>
+      </w:pPr>
+      <w:rPr>
+        <w:rFonts w:ascii="Symbol" w:hAnsi="Symbol" w:hint="default"/>
+      </w:rPr>
+    </w:lvl>
+    <w:lvl w:ilvl="4" w:tplc="08090003" w:tentative="1">
+      <w:start w:val="1"/>
+      <w:numFmt w:val="bullet"/>
+      <w:lvlText w:val="o"/>
+      <w:lvlJc w:val="left"/>
+      <w:pPr>
+        <w:ind w:left="3600" w:hanging="360"/>
+      </w:pPr>
+      <w:rPr>
+        <w:rFonts w:ascii="Courier New" w:hAnsi="Courier New" w:cs="Courier New" w:hint="default"/>
+      </w:rPr>
+    </w:lvl>
+    <w:lvl w:ilvl="5" w:tplc="08090005" w:tentative="1">
+      <w:start w:val="1"/>
+      <w:numFmt w:val="bullet"/>
+      <w:lvlText w:val=""/>
+      <w:lvlJc w:val="left"/>
+      <w:pPr>
+        <w:ind w:left="4320" w:hanging="360"/>
+      </w:pPr>
+      <w:rPr>
+        <w:rFonts w:ascii="Wingdings" w:hAnsi="Wingdings" w:hint="default"/>
+      </w:rPr>
+    </w:lvl>
+    <w:lvl w:ilvl="6" w:tplc="08090001" w:tentative="1">
+      <w:start w:val="1"/>
+      <w:numFmt w:val="bullet"/>
+      <w:lvlText w:val=""/>
+      <w:lvlJc w:val="left"/>
+      <w:pPr>
+        <w:ind w:left="5040" w:hanging="360"/>
+      </w:pPr>
+      <w:rPr>
+        <w:rFonts w:ascii="Symbol" w:hAnsi="Symbol" w:hint="default"/>
+      </w:rPr>
+    </w:lvl>
+    <w:lvl w:ilvl="7" w:tplc="08090003" w:tentative="1">
+      <w:start w:val="1"/>
+      <w:numFmt w:val="bullet"/>
+      <w:lvlText w:val="o"/>
+      <w:lvlJc w:val="left"/>
+      <w:pPr>
+        <w:ind w:left="5760" w:hanging="360"/>
+      </w:pPr>
+      <w:rPr>
+        <w:rFonts w:ascii="Courier New" w:hAnsi="Courier New" w:cs="Courier New" w:hint="default"/>
+      </w:rPr>
+    </w:lvl>
+    <w:lvl w:ilvl="8" w:tplc="08090005" w:tentative="1">
+      <w:start w:val="1"/>
+      <w:numFmt w:val="bullet"/>
+      <w:lvlText w:val=""/>
+      <w:lvlJc w:val="left"/>
+      <w:pPr>
+        <w:ind w:left="6480" w:hanging="360"/>
+      </w:pPr>
+      <w:rPr>
+        <w:rFonts w:ascii="Wingdings" w:hAnsi="Wingdings" w:hint="default"/>
+      </w:rPr>
+    </w:lvl>
+  </w:abstractNum>
+  <w:abstractNum w:abstractNumId="1" w15:restartNumberingAfterBreak="0">
     <w:nsid w:val="165D2287"/>
     <w:multiLevelType w:val="hybridMultilevel"/>
     <w:tmpl w:val="817257F6"/>
@@ -641,7 +1277,119 @@
       </w:rPr>
     </w:lvl>
   </w:abstractNum>
-  <w:abstractNum w:abstractNumId="1" w15:restartNumberingAfterBreak="0">
+  <w:abstractNum w:abstractNumId="2" w15:restartNumberingAfterBreak="0">
+    <w:nsid w:val="28C003C1"/>
+    <w:multiLevelType w:val="hybridMultilevel"/>
+    <w:tmpl w:val="DF8214E6"/>
+    <w:lvl w:ilvl="0" w:tplc="41D850F2">
+      <w:numFmt w:val="bullet"/>
+      <w:lvlText w:val="-"/>
+      <w:lvlJc w:val="left"/>
+      <w:pPr>
+        <w:ind w:left="720" w:hanging="360"/>
+      </w:pPr>
+      <w:rPr>
+        <w:rFonts w:ascii="Calibri" w:eastAsiaTheme="minorHAnsi" w:hAnsi="Calibri" w:cs="Calibri" w:hint="default"/>
+      </w:rPr>
+    </w:lvl>
+    <w:lvl w:ilvl="1" w:tplc="08090003">
+      <w:start w:val="1"/>
+      <w:numFmt w:val="bullet"/>
+      <w:lvlText w:val="o"/>
+      <w:lvlJc w:val="left"/>
+      <w:pPr>
+        <w:ind w:left="1440" w:hanging="360"/>
+      </w:pPr>
+      <w:rPr>
+        <w:rFonts w:ascii="Courier New" w:hAnsi="Courier New" w:cs="Courier New" w:hint="default"/>
+      </w:rPr>
+    </w:lvl>
+    <w:lvl w:ilvl="2" w:tplc="08090005" w:tentative="1">
+      <w:start w:val="1"/>
+      <w:numFmt w:val="bullet"/>
+      <w:lvlText w:val=""/>
+      <w:lvlJc w:val="left"/>
+      <w:pPr>
+        <w:ind w:left="2160" w:hanging="360"/>
+      </w:pPr>
+      <w:rPr>
+        <w:rFonts w:ascii="Wingdings" w:hAnsi="Wingdings" w:hint="default"/>
+      </w:rPr>
+    </w:lvl>
+    <w:lvl w:ilvl="3" w:tplc="08090001" w:tentative="1">
+      <w:start w:val="1"/>
+      <w:numFmt w:val="bullet"/>
+      <w:lvlText w:val=""/>
+      <w:lvlJc w:val="left"/>
+      <w:pPr>
+        <w:ind w:left="2880" w:hanging="360"/>
+      </w:pPr>
+      <w:rPr>
+        <w:rFonts w:ascii="Symbol" w:hAnsi="Symbol" w:hint="default"/>
+      </w:rPr>
+    </w:lvl>
+    <w:lvl w:ilvl="4" w:tplc="08090003" w:tentative="1">
+      <w:start w:val="1"/>
+      <w:numFmt w:val="bullet"/>
+      <w:lvlText w:val="o"/>
+      <w:lvlJc w:val="left"/>
+      <w:pPr>
+        <w:ind w:left="3600" w:hanging="360"/>
+      </w:pPr>
+      <w:rPr>
+        <w:rFonts w:ascii="Courier New" w:hAnsi="Courier New" w:cs="Courier New" w:hint="default"/>
+      </w:rPr>
+    </w:lvl>
+    <w:lvl w:ilvl="5" w:tplc="08090005" w:tentative="1">
+      <w:start w:val="1"/>
+      <w:numFmt w:val="bullet"/>
+      <w:lvlText w:val=""/>
+      <w:lvlJc w:val="left"/>
+      <w:pPr>
+        <w:ind w:left="4320" w:hanging="360"/>
+      </w:pPr>
+      <w:rPr>
+        <w:rFonts w:ascii="Wingdings" w:hAnsi="Wingdings" w:hint="default"/>
+      </w:rPr>
+    </w:lvl>
+    <w:lvl w:ilvl="6" w:tplc="08090001" w:tentative="1">
+      <w:start w:val="1"/>
+      <w:numFmt w:val="bullet"/>
+      <w:lvlText w:val=""/>
+      <w:lvlJc w:val="left"/>
+      <w:pPr>
+        <w:ind w:left="5040" w:hanging="360"/>
+      </w:pPr>
+      <w:rPr>
+        <w:rFonts w:ascii="Symbol" w:hAnsi="Symbol" w:hint="default"/>
+      </w:rPr>
+    </w:lvl>
+    <w:lvl w:ilvl="7" w:tplc="08090003" w:tentative="1">
+      <w:start w:val="1"/>
+      <w:numFmt w:val="bullet"/>
+      <w:lvlText w:val="o"/>
+      <w:lvlJc w:val="left"/>
+      <w:pPr>
+        <w:ind w:left="5760" w:hanging="360"/>
+      </w:pPr>
+      <w:rPr>
+        <w:rFonts w:ascii="Courier New" w:hAnsi="Courier New" w:cs="Courier New" w:hint="default"/>
+      </w:rPr>
+    </w:lvl>
+    <w:lvl w:ilvl="8" w:tplc="08090005" w:tentative="1">
+      <w:start w:val="1"/>
+      <w:numFmt w:val="bullet"/>
+      <w:lvlText w:val=""/>
+      <w:lvlJc w:val="left"/>
+      <w:pPr>
+        <w:ind w:left="6480" w:hanging="360"/>
+      </w:pPr>
+      <w:rPr>
+        <w:rFonts w:ascii="Wingdings" w:hAnsi="Wingdings" w:hint="default"/>
+      </w:rPr>
+    </w:lvl>
+  </w:abstractNum>
+  <w:abstractNum w:abstractNumId="3" w15:restartNumberingAfterBreak="0">
     <w:nsid w:val="29085704"/>
     <w:multiLevelType w:val="hybridMultilevel"/>
     <w:tmpl w:val="9E5CCA28"/>
@@ -753,7 +1501,119 @@
       </w:rPr>
     </w:lvl>
   </w:abstractNum>
-  <w:abstractNum w:abstractNumId="2" w15:restartNumberingAfterBreak="0">
+  <w:abstractNum w:abstractNumId="4" w15:restartNumberingAfterBreak="0">
+    <w:nsid w:val="691803B6"/>
+    <w:multiLevelType w:val="hybridMultilevel"/>
+    <w:tmpl w:val="FD1A87A8"/>
+    <w:lvl w:ilvl="0" w:tplc="41D850F2">
+      <w:numFmt w:val="bullet"/>
+      <w:lvlText w:val="-"/>
+      <w:lvlJc w:val="left"/>
+      <w:pPr>
+        <w:ind w:left="720" w:hanging="360"/>
+      </w:pPr>
+      <w:rPr>
+        <w:rFonts w:ascii="Calibri" w:eastAsiaTheme="minorHAnsi" w:hAnsi="Calibri" w:cs="Calibri" w:hint="default"/>
+      </w:rPr>
+    </w:lvl>
+    <w:lvl w:ilvl="1" w:tplc="08090003">
+      <w:start w:val="1"/>
+      <w:numFmt w:val="bullet"/>
+      <w:lvlText w:val="o"/>
+      <w:lvlJc w:val="left"/>
+      <w:pPr>
+        <w:ind w:left="1440" w:hanging="360"/>
+      </w:pPr>
+      <w:rPr>
+        <w:rFonts w:ascii="Courier New" w:hAnsi="Courier New" w:cs="Courier New" w:hint="default"/>
+      </w:rPr>
+    </w:lvl>
+    <w:lvl w:ilvl="2" w:tplc="08090005" w:tentative="1">
+      <w:start w:val="1"/>
+      <w:numFmt w:val="bullet"/>
+      <w:lvlText w:val=""/>
+      <w:lvlJc w:val="left"/>
+      <w:pPr>
+        <w:ind w:left="2160" w:hanging="360"/>
+      </w:pPr>
+      <w:rPr>
+        <w:rFonts w:ascii="Wingdings" w:hAnsi="Wingdings" w:hint="default"/>
+      </w:rPr>
+    </w:lvl>
+    <w:lvl w:ilvl="3" w:tplc="08090001" w:tentative="1">
+      <w:start w:val="1"/>
+      <w:numFmt w:val="bullet"/>
+      <w:lvlText w:val=""/>
+      <w:lvlJc w:val="left"/>
+      <w:pPr>
+        <w:ind w:left="2880" w:hanging="360"/>
+      </w:pPr>
+      <w:rPr>
+        <w:rFonts w:ascii="Symbol" w:hAnsi="Symbol" w:hint="default"/>
+      </w:rPr>
+    </w:lvl>
+    <w:lvl w:ilvl="4" w:tplc="08090003" w:tentative="1">
+      <w:start w:val="1"/>
+      <w:numFmt w:val="bullet"/>
+      <w:lvlText w:val="o"/>
+      <w:lvlJc w:val="left"/>
+      <w:pPr>
+        <w:ind w:left="3600" w:hanging="360"/>
+      </w:pPr>
+      <w:rPr>
+        <w:rFonts w:ascii="Courier New" w:hAnsi="Courier New" w:cs="Courier New" w:hint="default"/>
+      </w:rPr>
+    </w:lvl>
+    <w:lvl w:ilvl="5" w:tplc="08090005" w:tentative="1">
+      <w:start w:val="1"/>
+      <w:numFmt w:val="bullet"/>
+      <w:lvlText w:val=""/>
+      <w:lvlJc w:val="left"/>
+      <w:pPr>
+        <w:ind w:left="4320" w:hanging="360"/>
+      </w:pPr>
+      <w:rPr>
+        <w:rFonts w:ascii="Wingdings" w:hAnsi="Wingdings" w:hint="default"/>
+      </w:rPr>
+    </w:lvl>
+    <w:lvl w:ilvl="6" w:tplc="08090001" w:tentative="1">
+      <w:start w:val="1"/>
+      <w:numFmt w:val="bullet"/>
+      <w:lvlText w:val=""/>
+      <w:lvlJc w:val="left"/>
+      <w:pPr>
+        <w:ind w:left="5040" w:hanging="360"/>
+      </w:pPr>
+      <w:rPr>
+        <w:rFonts w:ascii="Symbol" w:hAnsi="Symbol" w:hint="default"/>
+      </w:rPr>
+    </w:lvl>
+    <w:lvl w:ilvl="7" w:tplc="08090003" w:tentative="1">
+      <w:start w:val="1"/>
+      <w:numFmt w:val="bullet"/>
+      <w:lvlText w:val="o"/>
+      <w:lvlJc w:val="left"/>
+      <w:pPr>
+        <w:ind w:left="5760" w:hanging="360"/>
+      </w:pPr>
+      <w:rPr>
+        <w:rFonts w:ascii="Courier New" w:hAnsi="Courier New" w:cs="Courier New" w:hint="default"/>
+      </w:rPr>
+    </w:lvl>
+    <w:lvl w:ilvl="8" w:tplc="08090005" w:tentative="1">
+      <w:start w:val="1"/>
+      <w:numFmt w:val="bullet"/>
+      <w:lvlText w:val=""/>
+      <w:lvlJc w:val="left"/>
+      <w:pPr>
+        <w:ind w:left="6480" w:hanging="360"/>
+      </w:pPr>
+      <w:rPr>
+        <w:rFonts w:ascii="Wingdings" w:hAnsi="Wingdings" w:hint="default"/>
+      </w:rPr>
+    </w:lvl>
+  </w:abstractNum>
+  <w:abstractNum w:abstractNumId="5" w15:restartNumberingAfterBreak="0">
     <w:nsid w:val="735D1511"/>
     <w:multiLevelType w:val="hybridMultilevel"/>
     <w:tmpl w:val="C784CDCA"/>
@@ -866,13 +1726,22 @@
     </w:lvl>
   </w:abstractNum>
   <w:num w:numId="1">
+    <w:abstractNumId w:val="1"/>
+  </w:num>
+  <w:num w:numId="2">
+    <w:abstractNumId w:val="5"/>
+  </w:num>
+  <w:num w:numId="3">
+    <w:abstractNumId w:val="3"/>
+  </w:num>
+  <w:num w:numId="4">
     <w:abstractNumId w:val="0"/>
   </w:num>
-  <w:num w:numId="2">
+  <w:num w:numId="5">
     <w:abstractNumId w:val="2"/>
   </w:num>
-  <w:num w:numId="3">
-    <w:abstractNumId w:val="1"/>
+  <w:num w:numId="6">
+    <w:abstractNumId w:val="4"/>
   </w:num>
 </w:numbering>
 </file>

</xml_diff>